<commit_message>
Added PDD objectives and scope
</commit_message>
<xml_diff>
--- a/Documentation/Sheldon Small PDD Smart Delivery Board .docx
+++ b/Documentation/Sheldon Small PDD Smart Delivery Board .docx
@@ -5,6 +5,9 @@
   <w:body>
     <w:p>
       <w:r>
+        <w:rPr>
+          <w:noProof/>
+        </w:rPr>
         <mc:AlternateContent>
           <mc:Choice Requires="wpg">
             <w:drawing>
@@ -257,7 +260,7 @@
           </mc:Choice>
           <mc:Fallback>
             <w:pict>
-              <v:group w14:anchorId="430638AE" id="Group 6" o:spid="_x0000_s1026" style="position:absolute;margin-left:-38.5pt;margin-top:24.25pt;width:496.1pt;height:692.2pt;z-index:251659264;mso-width-relative:margin;mso-height-relative:margin" coordorigin="-6378,2087" coordsize="63008,87914" o:gfxdata="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">
+              <v:group w14:anchorId="430638AE" id="Group 6" o:spid="_x0000_s1026" style="position:absolute;margin-left:-38.5pt;margin-top:24.25pt;width:496.1pt;height:692.2pt;z-index:251659264;mso-width-relative:margin;mso-height-relative:margin" coordorigin="-6378,2087" coordsize="63008,87914" o:gfxdata="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">
                 <v:group id="Group 820498579" o:spid="_x0000_s1027" style="position:absolute;left:-2279;top:85194;width:36305;height:4807" coordorigin="-3433,84461" coordsize="48407,6409" o:gfxdata="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">
                   <v:shapetype id="_x0000_t75" coordsize="21600,21600" o:spt="75" o:preferrelative="t" path="m@4@5l@4@11@9@11@9@5xe" filled="f" stroked="f">
                     <v:stroke joinstyle="miter"/>
@@ -395,6 +398,9 @@
         </mc:AlternateContent>
       </w:r>
       <w:r>
+        <w:rPr>
+          <w:noProof/>
+        </w:rPr>
         <mc:AlternateContent>
           <mc:Choice Requires="wps">
             <w:drawing>
@@ -463,7 +469,7 @@
           </mc:Choice>
           <mc:Fallback>
             <w:pict>
-              <v:shape w14:anchorId="3539D740" id="TextBox 7" o:spid="_x0000_s1033" type="#_x0000_t202" style="position:absolute;margin-left:323.85pt;margin-top:12.5pt;width:375.05pt;height:34.4pt;z-index:251665408;visibility:visible;mso-wrap-style:square;mso-width-percent:0;mso-height-percent:0;mso-wrap-distance-left:9pt;mso-wrap-distance-top:0;mso-wrap-distance-right:9pt;mso-wrap-distance-bottom:0;mso-position-horizontal:right;mso-position-horizontal-relative:margin;mso-position-vertical:absolute;mso-position-vertical-relative:text;mso-width-percent:0;mso-height-percent:0;mso-width-relative:margin;mso-height-relative:margin;v-text-anchor:top" o:gfxdata="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" filled="f" stroked="f">
+              <v:shape w14:anchorId="3539D740" id="TextBox 7" o:spid="_x0000_s1033" type="#_x0000_t202" style="position:absolute;margin-left:323.85pt;margin-top:12.5pt;width:375.05pt;height:34.4pt;z-index:251665408;visibility:visible;mso-wrap-style:square;mso-width-percent:0;mso-height-percent:0;mso-wrap-distance-left:9pt;mso-wrap-distance-top:0;mso-wrap-distance-right:9pt;mso-wrap-distance-bottom:0;mso-position-horizontal:right;mso-position-horizontal-relative:margin;mso-position-vertical:absolute;mso-position-vertical-relative:text;mso-width-percent:0;mso-height-percent:0;mso-width-relative:margin;mso-height-relative:margin;v-text-anchor:top" o:gfxdata="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" filled="f" stroked="f">
                 <v:textbox inset="0,0,0,0">
                   <w:txbxContent>
                     <w:p>
@@ -495,6 +501,9 @@
     </w:p>
     <w:p>
       <w:r>
+        <w:rPr>
+          <w:noProof/>
+        </w:rPr>
         <mc:AlternateContent>
           <mc:Choice Requires="wps">
             <w:drawing>
@@ -593,6 +602,9 @@
         </mc:AlternateContent>
       </w:r>
       <w:r>
+        <w:rPr>
+          <w:noProof/>
+        </w:rPr>
         <mc:AlternateContent>
           <mc:Choice Requires="wps">
             <w:drawing>
@@ -690,6 +702,13 @@
     </w:p>
     <w:sdt>
       <w:sdtPr>
+        <w:rPr>
+          <w:caps w:val="0"/>
+          <w:color w:val="auto"/>
+          <w:spacing w:val="0"/>
+          <w:sz w:val="20"/>
+          <w:szCs w:val="20"/>
+        </w:rPr>
         <w:id w:val="-1530638307"/>
         <w:docPartObj>
           <w:docPartGallery w:val="Table of Contents"/>
@@ -700,11 +719,6 @@
         <w:rPr>
           <w:b/>
           <w:bCs/>
-          <w:caps w:val="0"/>
-          <w:color w:val="auto"/>
-          <w:spacing w:val="0"/>
-          <w:sz w:val="20"/>
-          <w:szCs w:val="20"/>
         </w:rPr>
       </w:sdtEndPr>
       <w:sdtContent>
@@ -1246,7 +1260,7 @@
         <w:t xml:space="preserve">primary objective </w:t>
       </w:r>
       <w:r>
-        <w:t>–</w:t>
+        <w:t>-</w:t>
       </w:r>
       <w:r>
         <w:t xml:space="preserve"> </w:t>
@@ -1495,7 +1509,14 @@
       </w:r>
     </w:p>
     <w:p/>
-    <w:p/>
+    <w:p>
+      <w:pPr>
+        <w:pStyle w:val="Heading3"/>
+      </w:pPr>
+      <w:r>
+        <w:t>Primary objective – Enable Data Storage and reporting</w:t>
+      </w:r>
+    </w:p>
     <w:p>
       <w:pPr>
         <w:rPr>
@@ -1506,9 +1527,7 @@
           <w:szCs w:val="16"/>
         </w:rPr>
       </w:pPr>
-    </w:p>
-    <w:p>
-      <w:pPr>
+      <w:r>
         <w:rPr>
           <w:b/>
           <w:bCs/>
@@ -1516,23 +1535,469 @@
           <w:sz w:val="16"/>
           <w:szCs w:val="16"/>
         </w:rPr>
-      </w:pPr>
-    </w:p>
-    <w:p>
-      <w:pPr>
-        <w:rPr>
+        <w:t>SPECIFIC</w:t>
+      </w:r>
+    </w:p>
+    <w:p>
+      <w:r>
+        <w:t>Transform and store data from the MES in a structured SQL database using Entity Framework. The database will be used in conjunction with Power BI to generate blade reports, KPI scorecards and dashboards.</w:t>
+      </w:r>
+    </w:p>
+    <w:p>
+      <w:pPr>
+        <w:rPr>
+          <w:b/>
+          <w:bCs/>
+          <w:color w:val="A6A6A6" w:themeColor="background1" w:themeShade="A6"/>
           <w:sz w:val="16"/>
           <w:szCs w:val="16"/>
         </w:rPr>
       </w:pPr>
+      <w:r>
+        <w:rPr>
+          <w:b/>
+          <w:bCs/>
+          <w:color w:val="A6A6A6" w:themeColor="background1" w:themeShade="A6"/>
+          <w:sz w:val="16"/>
+          <w:szCs w:val="16"/>
+        </w:rPr>
+        <w:t>MEASURABLE</w:t>
+      </w:r>
+    </w:p>
+    <w:p>
+      <w:r>
+        <w:t xml:space="preserve">The system must record </w:t>
+      </w:r>
+      <w:r>
+        <w:t>a unique blade identifier to track each blade. For every production phase the system must capture the phase name, start time, end time, and duration. Additionally, it must record any delays that occur within a phase, including the reason for the delay and the time lost due to the delay. As multiple delays may occur on a single phase the system must be capable of storing multiple records per phase.</w:t>
+      </w:r>
+    </w:p>
+    <w:p>
+      <w:pPr>
+        <w:rPr>
+          <w:b/>
+          <w:bCs/>
+          <w:color w:val="A6A6A6" w:themeColor="background1" w:themeShade="A6"/>
+          <w:sz w:val="16"/>
+          <w:szCs w:val="16"/>
+        </w:rPr>
+      </w:pPr>
+      <w:r>
+        <w:rPr>
+          <w:b/>
+          <w:bCs/>
+          <w:color w:val="A6A6A6" w:themeColor="background1" w:themeShade="A6"/>
+          <w:sz w:val="16"/>
+          <w:szCs w:val="16"/>
+        </w:rPr>
+        <w:t>ACHIEVABLE</w:t>
+      </w:r>
+    </w:p>
+    <w:p>
+      <w:pPr>
+        <w:rPr>
+          <w:b/>
+          <w:bCs/>
+          <w:color w:val="A6A6A6" w:themeColor="background1" w:themeShade="A6"/>
+          <w:sz w:val="16"/>
+          <w:szCs w:val="16"/>
+        </w:rPr>
+      </w:pPr>
+      <w:r>
+        <w:t>Data storage can be implemented by creating class models and using entity framework to persist data inputs to the system. Power BI can be used to connect to the SQL database to then visualise the stored data.</w:t>
+      </w:r>
+    </w:p>
+    <w:p>
+      <w:pPr>
+        <w:rPr>
+          <w:b/>
+          <w:bCs/>
+          <w:color w:val="A6A6A6" w:themeColor="background1" w:themeShade="A6"/>
+          <w:sz w:val="16"/>
+          <w:szCs w:val="16"/>
+        </w:rPr>
+      </w:pPr>
+      <w:r>
+        <w:rPr>
+          <w:b/>
+          <w:bCs/>
+          <w:color w:val="A6A6A6" w:themeColor="background1" w:themeShade="A6"/>
+          <w:sz w:val="16"/>
+          <w:szCs w:val="16"/>
+        </w:rPr>
+        <w:t>RELEVANT</w:t>
+      </w:r>
+    </w:p>
+    <w:p>
+      <w:pPr>
+        <w:rPr>
+          <w:b/>
+          <w:bCs/>
+          <w:color w:val="A6A6A6" w:themeColor="background1" w:themeShade="A6"/>
+          <w:sz w:val="16"/>
+          <w:szCs w:val="16"/>
+        </w:rPr>
+      </w:pPr>
+      <w:r>
+        <w:lastRenderedPageBreak/>
+        <w:t xml:space="preserve">Reporting on production data gives stakeholders the ability to </w:t>
+      </w:r>
+      <w:r>
+        <w:t>improve efficiency of blade production based on historical insights. Allowing them to make more informed decisions moving forward.</w:t>
+      </w:r>
+    </w:p>
+    <w:p>
+      <w:pPr>
+        <w:rPr>
+          <w:b/>
+          <w:bCs/>
+          <w:color w:val="A6A6A6" w:themeColor="background1" w:themeShade="A6"/>
+          <w:sz w:val="16"/>
+          <w:szCs w:val="16"/>
+        </w:rPr>
+      </w:pPr>
+      <w:r>
+        <w:rPr>
+          <w:b/>
+          <w:bCs/>
+          <w:color w:val="A6A6A6" w:themeColor="background1" w:themeShade="A6"/>
+          <w:sz w:val="16"/>
+          <w:szCs w:val="16"/>
+        </w:rPr>
+        <w:t>TIME BOUND</w:t>
+      </w:r>
+    </w:p>
+    <w:p>
+      <w:r>
+        <w:t xml:space="preserve">Deliver a fully </w:t>
+      </w:r>
+      <w:r>
+        <w:t xml:space="preserve">functional data storage and reporting workflow </w:t>
+      </w:r>
+      <w:r>
+        <w:t>by 30</w:t>
+      </w:r>
+      <w:r>
+        <w:rPr>
+          <w:vertAlign w:val="superscript"/>
+        </w:rPr>
+        <w:t>th</w:t>
+      </w:r>
+      <w:r>
+        <w:t xml:space="preserve"> of April 2026.</w:t>
+      </w:r>
     </w:p>
     <w:p/>
     <w:p>
       <w:pPr>
+        <w:pStyle w:val="Heading3"/>
+      </w:pPr>
+      <w:r>
+        <w:t xml:space="preserve">SEcondary objective </w:t>
+      </w:r>
+      <w:r>
+        <w:t>-</w:t>
+      </w:r>
+      <w:r>
+        <w:t xml:space="preserve"> enable timely detection of delays</w:t>
+      </w:r>
+    </w:p>
+    <w:p/>
+    <w:p>
+      <w:pPr>
+        <w:rPr>
+          <w:b/>
+          <w:bCs/>
+          <w:color w:val="A6A6A6" w:themeColor="background1" w:themeShade="A6"/>
+          <w:sz w:val="16"/>
+          <w:szCs w:val="16"/>
+        </w:rPr>
+      </w:pPr>
+      <w:r>
+        <w:rPr>
+          <w:b/>
+          <w:bCs/>
+          <w:color w:val="A6A6A6" w:themeColor="background1" w:themeShade="A6"/>
+          <w:sz w:val="16"/>
+          <w:szCs w:val="16"/>
+        </w:rPr>
+        <w:t>SPECIFIC</w:t>
+      </w:r>
+    </w:p>
+    <w:p>
+      <w:r>
+        <w:t>Implement functionality to highlight when a blade has surpassed the expected production time for specific phases based on the phase duration thresholds provided.</w:t>
+      </w:r>
+    </w:p>
+    <w:p>
+      <w:pPr>
+        <w:rPr>
+          <w:b/>
+          <w:bCs/>
+          <w:color w:val="A6A6A6" w:themeColor="background1" w:themeShade="A6"/>
+          <w:sz w:val="16"/>
+          <w:szCs w:val="16"/>
+        </w:rPr>
+      </w:pPr>
+      <w:r>
+        <w:rPr>
+          <w:b/>
+          <w:bCs/>
+          <w:color w:val="A6A6A6" w:themeColor="background1" w:themeShade="A6"/>
+          <w:sz w:val="16"/>
+          <w:szCs w:val="16"/>
+        </w:rPr>
+        <w:t>MEASURABLE</w:t>
+      </w:r>
+    </w:p>
+    <w:p>
+      <w:r>
+        <w:t xml:space="preserve">The system must generate a visual alert once a production phase has incurred a delay of at least 15 minutes. </w:t>
+      </w:r>
+    </w:p>
+    <w:p>
+      <w:pPr>
+        <w:rPr>
+          <w:b/>
+          <w:bCs/>
+          <w:color w:val="A6A6A6" w:themeColor="background1" w:themeShade="A6"/>
+          <w:sz w:val="16"/>
+          <w:szCs w:val="16"/>
+        </w:rPr>
+      </w:pPr>
+      <w:r>
+        <w:rPr>
+          <w:b/>
+          <w:bCs/>
+          <w:color w:val="A6A6A6" w:themeColor="background1" w:themeShade="A6"/>
+          <w:sz w:val="16"/>
+          <w:szCs w:val="16"/>
+        </w:rPr>
+        <w:t>ACHIEVABLE</w:t>
+      </w:r>
+    </w:p>
+    <w:p>
+      <w:pPr>
+        <w:rPr>
+          <w:b/>
+          <w:bCs/>
+          <w:color w:val="A6A6A6" w:themeColor="background1" w:themeShade="A6"/>
+          <w:sz w:val="16"/>
+          <w:szCs w:val="16"/>
+        </w:rPr>
+      </w:pPr>
+      <w:r>
+        <w:t xml:space="preserve">The system logic to compare phase durations against pre-defined phase thresholds can be easily implemented with simulated data. This ensures that the alert feature can be developed </w:t>
+      </w:r>
+      <w:r>
+        <w:t>and easily integrated with live data once available.</w:t>
+      </w:r>
+    </w:p>
+    <w:p>
+      <w:pPr>
+        <w:rPr>
+          <w:b/>
+          <w:bCs/>
+          <w:color w:val="A6A6A6" w:themeColor="background1" w:themeShade="A6"/>
+          <w:sz w:val="16"/>
+          <w:szCs w:val="16"/>
+        </w:rPr>
+      </w:pPr>
+      <w:r>
+        <w:rPr>
+          <w:b/>
+          <w:bCs/>
+          <w:color w:val="A6A6A6" w:themeColor="background1" w:themeShade="A6"/>
+          <w:sz w:val="16"/>
+          <w:szCs w:val="16"/>
+        </w:rPr>
+        <w:t>RELEVANT</w:t>
+      </w:r>
+    </w:p>
+    <w:p>
+      <w:pPr>
+        <w:rPr>
+          <w:b/>
+          <w:bCs/>
+          <w:color w:val="A6A6A6" w:themeColor="background1" w:themeShade="A6"/>
+          <w:sz w:val="16"/>
+          <w:szCs w:val="16"/>
+        </w:rPr>
+      </w:pPr>
+      <w:r>
+        <w:t>Early indication of delays is critical for reducing downtime and meeting delivery schedules.</w:t>
+      </w:r>
+    </w:p>
+    <w:p>
+      <w:pPr>
+        <w:rPr>
+          <w:b/>
+          <w:bCs/>
+          <w:color w:val="A6A6A6" w:themeColor="background1" w:themeShade="A6"/>
+          <w:sz w:val="16"/>
+          <w:szCs w:val="16"/>
+        </w:rPr>
+      </w:pPr>
+      <w:r>
+        <w:rPr>
+          <w:b/>
+          <w:bCs/>
+          <w:color w:val="A6A6A6" w:themeColor="background1" w:themeShade="A6"/>
+          <w:sz w:val="16"/>
+          <w:szCs w:val="16"/>
+        </w:rPr>
+        <w:t>TIME BOUND</w:t>
+      </w:r>
+    </w:p>
+    <w:p>
+      <w:r>
+        <w:t xml:space="preserve">Deliver a fully operational </w:t>
+      </w:r>
+      <w:r>
+        <w:t>delay detection and alert feature</w:t>
+      </w:r>
+      <w:r>
+        <w:t xml:space="preserve"> that is integrated with the factory’s MES by 30</w:t>
+      </w:r>
+      <w:r>
+        <w:rPr>
+          <w:vertAlign w:val="superscript"/>
+        </w:rPr>
+        <w:t>th</w:t>
+      </w:r>
+      <w:r>
+        <w:t xml:space="preserve"> of April 2026.</w:t>
+      </w:r>
+    </w:p>
+    <w:p/>
+    <w:p>
+      <w:pPr>
         <w:pStyle w:val="Heading2"/>
       </w:pPr>
       <w:r>
         <w:t>Scope</w:t>
+      </w:r>
+    </w:p>
+    <w:p/>
+    <w:p>
+      <w:pPr>
+        <w:pStyle w:val="Heading3"/>
+      </w:pPr>
+      <w:r>
+        <w:t>IN Scope</w:t>
+      </w:r>
+    </w:p>
+    <w:p/>
+    <w:p>
+      <w:r>
+        <w:t xml:space="preserve">The project will deliver a smart delivery dashboard that integrates with the </w:t>
+      </w:r>
+      <w:r>
+        <w:t>factory’s</w:t>
+      </w:r>
+      <w:r>
+        <w:t xml:space="preserve"> MES </w:t>
+      </w:r>
+      <w:r>
+        <w:t>to</w:t>
+      </w:r>
+      <w:r>
+        <w:t xml:space="preserve"> </w:t>
+      </w:r>
+      <w:r>
+        <w:t>capture</w:t>
+      </w:r>
+      <w:r>
+        <w:t xml:space="preserve"> and store production data in a SQL database.</w:t>
+      </w:r>
+      <w:r>
+        <w:t xml:space="preserve"> </w:t>
+      </w:r>
+      <w:r>
+        <w:t xml:space="preserve">The </w:t>
+      </w:r>
+      <w:r>
+        <w:t>system will</w:t>
+      </w:r>
+      <w:r>
+        <w:t xml:space="preserve"> display live and historical production data</w:t>
+      </w:r>
+      <w:r>
+        <w:t>, surrounding phase processes,</w:t>
+      </w:r>
+      <w:r>
+        <w:t xml:space="preserve"> for all blades within the factory. The production life cycle of each blade will be visible</w:t>
+      </w:r>
+      <w:r>
+        <w:t xml:space="preserve"> phase by phase to the highest level of granularity permitted by the MES. It will include functionality to detect delays as they occur and integrate with existing systems to gather and display recorded delays. </w:t>
+      </w:r>
+      <w:r>
+        <w:t xml:space="preserve">The </w:t>
+      </w:r>
+      <w:r>
+        <w:t>dashboard</w:t>
+      </w:r>
+      <w:r>
+        <w:t xml:space="preserve"> will run as a web application providing a tailored user interface suitable for staff at an operational and supervisory level. Finally, t</w:t>
+      </w:r>
+      <w:r>
+        <w:t>o support with analysis the stored</w:t>
+      </w:r>
+      <w:r>
+        <w:t xml:space="preserve"> SQL</w:t>
+      </w:r>
+      <w:r>
+        <w:t xml:space="preserve"> data will be utilised to create a </w:t>
+      </w:r>
+      <w:r>
+        <w:t xml:space="preserve">semantic model </w:t>
+      </w:r>
+      <w:r>
+        <w:t>forming the</w:t>
+      </w:r>
+      <w:r>
+        <w:t xml:space="preserve"> foundation for an initial </w:t>
+      </w:r>
+      <w:r>
+        <w:t>Power BI report</w:t>
+      </w:r>
+      <w:r>
+        <w:t xml:space="preserve"> and dashboard.</w:t>
+      </w:r>
+    </w:p>
+    <w:p>
+      <w:pPr>
+        <w:pStyle w:val="Heading3"/>
+      </w:pPr>
+      <w:r>
+        <w:lastRenderedPageBreak/>
+        <w:t>Out of scope</w:t>
+      </w:r>
+    </w:p>
+    <w:p>
+      <w:r>
+        <w:t xml:space="preserve">The system will be designed to consume data form the MES and will not involve any modification of the MES itself. Advanced predictive analytics or forecasting capabilities based off historical data will not be implemented nor will the project implement the use of any AI technologies. The system will be delivered as a desktop web application and will not accommodate cross platform or mobile deployment </w:t>
+      </w:r>
+      <w:r>
+        <w:t xml:space="preserve">Finally; </w:t>
+      </w:r>
+      <w:r>
+        <w:t xml:space="preserve">the finished product will be developed </w:t>
+      </w:r>
+      <w:r>
+        <w:t xml:space="preserve">for </w:t>
+      </w:r>
+      <w:r>
+        <w:t>compatibility</w:t>
+      </w:r>
+      <w:r>
+        <w:t xml:space="preserve"> with the Hull blade factory only and will not facilitate multi-site deployment</w:t>
+      </w:r>
+      <w:r>
+        <w:t xml:space="preserve"> across the other blade factories within the organisation</w:t>
+      </w:r>
+      <w:r>
+        <w:t>.</w:t>
       </w:r>
     </w:p>
     <w:p/>
@@ -2154,6 +2619,345 @@
     </w:lvl>
   </w:abstractNum>
   <w:abstractNum w:abstractNumId="2" w15:restartNumberingAfterBreak="0">
+    <w:nsid w:val="29EF688A"/>
+    <w:multiLevelType w:val="hybridMultilevel"/>
+    <w:tmpl w:val="728CEFB0"/>
+    <w:lvl w:ilvl="0" w:tplc="08090001">
+      <w:start w:val="1"/>
+      <w:numFmt w:val="bullet"/>
+      <w:lvlText w:val=""/>
+      <w:lvlJc w:val="left"/>
+      <w:pPr>
+        <w:ind w:left="720" w:hanging="360"/>
+      </w:pPr>
+      <w:rPr>
+        <w:rFonts w:ascii="Symbol" w:hAnsi="Symbol" w:hint="default"/>
+      </w:rPr>
+    </w:lvl>
+    <w:lvl w:ilvl="1" w:tplc="08090003" w:tentative="1">
+      <w:start w:val="1"/>
+      <w:numFmt w:val="bullet"/>
+      <w:lvlText w:val="o"/>
+      <w:lvlJc w:val="left"/>
+      <w:pPr>
+        <w:ind w:left="1440" w:hanging="360"/>
+      </w:pPr>
+      <w:rPr>
+        <w:rFonts w:ascii="Courier New" w:hAnsi="Courier New" w:cs="Courier New" w:hint="default"/>
+      </w:rPr>
+    </w:lvl>
+    <w:lvl w:ilvl="2" w:tplc="08090005" w:tentative="1">
+      <w:start w:val="1"/>
+      <w:numFmt w:val="bullet"/>
+      <w:lvlText w:val=""/>
+      <w:lvlJc w:val="left"/>
+      <w:pPr>
+        <w:ind w:left="2160" w:hanging="360"/>
+      </w:pPr>
+      <w:rPr>
+        <w:rFonts w:ascii="Wingdings" w:hAnsi="Wingdings" w:hint="default"/>
+      </w:rPr>
+    </w:lvl>
+    <w:lvl w:ilvl="3" w:tplc="08090001" w:tentative="1">
+      <w:start w:val="1"/>
+      <w:numFmt w:val="bullet"/>
+      <w:lvlText w:val=""/>
+      <w:lvlJc w:val="left"/>
+      <w:pPr>
+        <w:ind w:left="2880" w:hanging="360"/>
+      </w:pPr>
+      <w:rPr>
+        <w:rFonts w:ascii="Symbol" w:hAnsi="Symbol" w:hint="default"/>
+      </w:rPr>
+    </w:lvl>
+    <w:lvl w:ilvl="4" w:tplc="08090003" w:tentative="1">
+      <w:start w:val="1"/>
+      <w:numFmt w:val="bullet"/>
+      <w:lvlText w:val="o"/>
+      <w:lvlJc w:val="left"/>
+      <w:pPr>
+        <w:ind w:left="3600" w:hanging="360"/>
+      </w:pPr>
+      <w:rPr>
+        <w:rFonts w:ascii="Courier New" w:hAnsi="Courier New" w:cs="Courier New" w:hint="default"/>
+      </w:rPr>
+    </w:lvl>
+    <w:lvl w:ilvl="5" w:tplc="08090005" w:tentative="1">
+      <w:start w:val="1"/>
+      <w:numFmt w:val="bullet"/>
+      <w:lvlText w:val=""/>
+      <w:lvlJc w:val="left"/>
+      <w:pPr>
+        <w:ind w:left="4320" w:hanging="360"/>
+      </w:pPr>
+      <w:rPr>
+        <w:rFonts w:ascii="Wingdings" w:hAnsi="Wingdings" w:hint="default"/>
+      </w:rPr>
+    </w:lvl>
+    <w:lvl w:ilvl="6" w:tplc="08090001" w:tentative="1">
+      <w:start w:val="1"/>
+      <w:numFmt w:val="bullet"/>
+      <w:lvlText w:val=""/>
+      <w:lvlJc w:val="left"/>
+      <w:pPr>
+        <w:ind w:left="5040" w:hanging="360"/>
+      </w:pPr>
+      <w:rPr>
+        <w:rFonts w:ascii="Symbol" w:hAnsi="Symbol" w:hint="default"/>
+      </w:rPr>
+    </w:lvl>
+    <w:lvl w:ilvl="7" w:tplc="08090003" w:tentative="1">
+      <w:start w:val="1"/>
+      <w:numFmt w:val="bullet"/>
+      <w:lvlText w:val="o"/>
+      <w:lvlJc w:val="left"/>
+      <w:pPr>
+        <w:ind w:left="5760" w:hanging="360"/>
+      </w:pPr>
+      <w:rPr>
+        <w:rFonts w:ascii="Courier New" w:hAnsi="Courier New" w:cs="Courier New" w:hint="default"/>
+      </w:rPr>
+    </w:lvl>
+    <w:lvl w:ilvl="8" w:tplc="08090005" w:tentative="1">
+      <w:start w:val="1"/>
+      <w:numFmt w:val="bullet"/>
+      <w:lvlText w:val=""/>
+      <w:lvlJc w:val="left"/>
+      <w:pPr>
+        <w:ind w:left="6480" w:hanging="360"/>
+      </w:pPr>
+      <w:rPr>
+        <w:rFonts w:ascii="Wingdings" w:hAnsi="Wingdings" w:hint="default"/>
+      </w:rPr>
+    </w:lvl>
+  </w:abstractNum>
+  <w:abstractNum w:abstractNumId="3" w15:restartNumberingAfterBreak="0">
+    <w:nsid w:val="2D2F2047"/>
+    <w:multiLevelType w:val="hybridMultilevel"/>
+    <w:tmpl w:val="0C9C148C"/>
+    <w:lvl w:ilvl="0" w:tplc="08090001">
+      <w:start w:val="1"/>
+      <w:numFmt w:val="bullet"/>
+      <w:lvlText w:val=""/>
+      <w:lvlJc w:val="left"/>
+      <w:pPr>
+        <w:ind w:left="720" w:hanging="360"/>
+      </w:pPr>
+      <w:rPr>
+        <w:rFonts w:ascii="Symbol" w:hAnsi="Symbol" w:hint="default"/>
+      </w:rPr>
+    </w:lvl>
+    <w:lvl w:ilvl="1" w:tplc="08090003" w:tentative="1">
+      <w:start w:val="1"/>
+      <w:numFmt w:val="bullet"/>
+      <w:lvlText w:val="o"/>
+      <w:lvlJc w:val="left"/>
+      <w:pPr>
+        <w:ind w:left="1440" w:hanging="360"/>
+      </w:pPr>
+      <w:rPr>
+        <w:rFonts w:ascii="Courier New" w:hAnsi="Courier New" w:cs="Courier New" w:hint="default"/>
+      </w:rPr>
+    </w:lvl>
+    <w:lvl w:ilvl="2" w:tplc="08090005" w:tentative="1">
+      <w:start w:val="1"/>
+      <w:numFmt w:val="bullet"/>
+      <w:lvlText w:val=""/>
+      <w:lvlJc w:val="left"/>
+      <w:pPr>
+        <w:ind w:left="2160" w:hanging="360"/>
+      </w:pPr>
+      <w:rPr>
+        <w:rFonts w:ascii="Wingdings" w:hAnsi="Wingdings" w:hint="default"/>
+      </w:rPr>
+    </w:lvl>
+    <w:lvl w:ilvl="3" w:tplc="08090001" w:tentative="1">
+      <w:start w:val="1"/>
+      <w:numFmt w:val="bullet"/>
+      <w:lvlText w:val=""/>
+      <w:lvlJc w:val="left"/>
+      <w:pPr>
+        <w:ind w:left="2880" w:hanging="360"/>
+      </w:pPr>
+      <w:rPr>
+        <w:rFonts w:ascii="Symbol" w:hAnsi="Symbol" w:hint="default"/>
+      </w:rPr>
+    </w:lvl>
+    <w:lvl w:ilvl="4" w:tplc="08090003" w:tentative="1">
+      <w:start w:val="1"/>
+      <w:numFmt w:val="bullet"/>
+      <w:lvlText w:val="o"/>
+      <w:lvlJc w:val="left"/>
+      <w:pPr>
+        <w:ind w:left="3600" w:hanging="360"/>
+      </w:pPr>
+      <w:rPr>
+        <w:rFonts w:ascii="Courier New" w:hAnsi="Courier New" w:cs="Courier New" w:hint="default"/>
+      </w:rPr>
+    </w:lvl>
+    <w:lvl w:ilvl="5" w:tplc="08090005" w:tentative="1">
+      <w:start w:val="1"/>
+      <w:numFmt w:val="bullet"/>
+      <w:lvlText w:val=""/>
+      <w:lvlJc w:val="left"/>
+      <w:pPr>
+        <w:ind w:left="4320" w:hanging="360"/>
+      </w:pPr>
+      <w:rPr>
+        <w:rFonts w:ascii="Wingdings" w:hAnsi="Wingdings" w:hint="default"/>
+      </w:rPr>
+    </w:lvl>
+    <w:lvl w:ilvl="6" w:tplc="08090001" w:tentative="1">
+      <w:start w:val="1"/>
+      <w:numFmt w:val="bullet"/>
+      <w:lvlText w:val=""/>
+      <w:lvlJc w:val="left"/>
+      <w:pPr>
+        <w:ind w:left="5040" w:hanging="360"/>
+      </w:pPr>
+      <w:rPr>
+        <w:rFonts w:ascii="Symbol" w:hAnsi="Symbol" w:hint="default"/>
+      </w:rPr>
+    </w:lvl>
+    <w:lvl w:ilvl="7" w:tplc="08090003" w:tentative="1">
+      <w:start w:val="1"/>
+      <w:numFmt w:val="bullet"/>
+      <w:lvlText w:val="o"/>
+      <w:lvlJc w:val="left"/>
+      <w:pPr>
+        <w:ind w:left="5760" w:hanging="360"/>
+      </w:pPr>
+      <w:rPr>
+        <w:rFonts w:ascii="Courier New" w:hAnsi="Courier New" w:cs="Courier New" w:hint="default"/>
+      </w:rPr>
+    </w:lvl>
+    <w:lvl w:ilvl="8" w:tplc="08090005" w:tentative="1">
+      <w:start w:val="1"/>
+      <w:numFmt w:val="bullet"/>
+      <w:lvlText w:val=""/>
+      <w:lvlJc w:val="left"/>
+      <w:pPr>
+        <w:ind w:left="6480" w:hanging="360"/>
+      </w:pPr>
+      <w:rPr>
+        <w:rFonts w:ascii="Wingdings" w:hAnsi="Wingdings" w:hint="default"/>
+      </w:rPr>
+    </w:lvl>
+  </w:abstractNum>
+  <w:abstractNum w:abstractNumId="4" w15:restartNumberingAfterBreak="0">
+    <w:nsid w:val="2E9B29F2"/>
+    <w:multiLevelType w:val="hybridMultilevel"/>
+    <w:tmpl w:val="B28A09D2"/>
+    <w:lvl w:ilvl="0" w:tplc="08090001">
+      <w:start w:val="1"/>
+      <w:numFmt w:val="bullet"/>
+      <w:lvlText w:val=""/>
+      <w:lvlJc w:val="left"/>
+      <w:pPr>
+        <w:ind w:left="720" w:hanging="360"/>
+      </w:pPr>
+      <w:rPr>
+        <w:rFonts w:ascii="Symbol" w:hAnsi="Symbol" w:hint="default"/>
+      </w:rPr>
+    </w:lvl>
+    <w:lvl w:ilvl="1" w:tplc="08090003" w:tentative="1">
+      <w:start w:val="1"/>
+      <w:numFmt w:val="bullet"/>
+      <w:lvlText w:val="o"/>
+      <w:lvlJc w:val="left"/>
+      <w:pPr>
+        <w:ind w:left="1440" w:hanging="360"/>
+      </w:pPr>
+      <w:rPr>
+        <w:rFonts w:ascii="Courier New" w:hAnsi="Courier New" w:cs="Courier New" w:hint="default"/>
+      </w:rPr>
+    </w:lvl>
+    <w:lvl w:ilvl="2" w:tplc="08090005" w:tentative="1">
+      <w:start w:val="1"/>
+      <w:numFmt w:val="bullet"/>
+      <w:lvlText w:val=""/>
+      <w:lvlJc w:val="left"/>
+      <w:pPr>
+        <w:ind w:left="2160" w:hanging="360"/>
+      </w:pPr>
+      <w:rPr>
+        <w:rFonts w:ascii="Wingdings" w:hAnsi="Wingdings" w:hint="default"/>
+      </w:rPr>
+    </w:lvl>
+    <w:lvl w:ilvl="3" w:tplc="08090001" w:tentative="1">
+      <w:start w:val="1"/>
+      <w:numFmt w:val="bullet"/>
+      <w:lvlText w:val=""/>
+      <w:lvlJc w:val="left"/>
+      <w:pPr>
+        <w:ind w:left="2880" w:hanging="360"/>
+      </w:pPr>
+      <w:rPr>
+        <w:rFonts w:ascii="Symbol" w:hAnsi="Symbol" w:hint="default"/>
+      </w:rPr>
+    </w:lvl>
+    <w:lvl w:ilvl="4" w:tplc="08090003" w:tentative="1">
+      <w:start w:val="1"/>
+      <w:numFmt w:val="bullet"/>
+      <w:lvlText w:val="o"/>
+      <w:lvlJc w:val="left"/>
+      <w:pPr>
+        <w:ind w:left="3600" w:hanging="360"/>
+      </w:pPr>
+      <w:rPr>
+        <w:rFonts w:ascii="Courier New" w:hAnsi="Courier New" w:cs="Courier New" w:hint="default"/>
+      </w:rPr>
+    </w:lvl>
+    <w:lvl w:ilvl="5" w:tplc="08090005" w:tentative="1">
+      <w:start w:val="1"/>
+      <w:numFmt w:val="bullet"/>
+      <w:lvlText w:val=""/>
+      <w:lvlJc w:val="left"/>
+      <w:pPr>
+        <w:ind w:left="4320" w:hanging="360"/>
+      </w:pPr>
+      <w:rPr>
+        <w:rFonts w:ascii="Wingdings" w:hAnsi="Wingdings" w:hint="default"/>
+      </w:rPr>
+    </w:lvl>
+    <w:lvl w:ilvl="6" w:tplc="08090001" w:tentative="1">
+      <w:start w:val="1"/>
+      <w:numFmt w:val="bullet"/>
+      <w:lvlText w:val=""/>
+      <w:lvlJc w:val="left"/>
+      <w:pPr>
+        <w:ind w:left="5040" w:hanging="360"/>
+      </w:pPr>
+      <w:rPr>
+        <w:rFonts w:ascii="Symbol" w:hAnsi="Symbol" w:hint="default"/>
+      </w:rPr>
+    </w:lvl>
+    <w:lvl w:ilvl="7" w:tplc="08090003" w:tentative="1">
+      <w:start w:val="1"/>
+      <w:numFmt w:val="bullet"/>
+      <w:lvlText w:val="o"/>
+      <w:lvlJc w:val="left"/>
+      <w:pPr>
+        <w:ind w:left="5760" w:hanging="360"/>
+      </w:pPr>
+      <w:rPr>
+        <w:rFonts w:ascii="Courier New" w:hAnsi="Courier New" w:cs="Courier New" w:hint="default"/>
+      </w:rPr>
+    </w:lvl>
+    <w:lvl w:ilvl="8" w:tplc="08090005" w:tentative="1">
+      <w:start w:val="1"/>
+      <w:numFmt w:val="bullet"/>
+      <w:lvlText w:val=""/>
+      <w:lvlJc w:val="left"/>
+      <w:pPr>
+        <w:ind w:left="6480" w:hanging="360"/>
+      </w:pPr>
+      <w:rPr>
+        <w:rFonts w:ascii="Wingdings" w:hAnsi="Wingdings" w:hint="default"/>
+      </w:rPr>
+    </w:lvl>
+  </w:abstractNum>
+  <w:abstractNum w:abstractNumId="5" w15:restartNumberingAfterBreak="0">
     <w:nsid w:val="549C257F"/>
     <w:multiLevelType w:val="multilevel"/>
     <w:tmpl w:val="0809001F"/>
@@ -2239,7 +3043,120 @@
       </w:pPr>
     </w:lvl>
   </w:abstractNum>
-  <w:abstractNum w:abstractNumId="3" w15:restartNumberingAfterBreak="0">
+  <w:abstractNum w:abstractNumId="6" w15:restartNumberingAfterBreak="0">
+    <w:nsid w:val="5AD62027"/>
+    <w:multiLevelType w:val="hybridMultilevel"/>
+    <w:tmpl w:val="64F46A8A"/>
+    <w:lvl w:ilvl="0" w:tplc="08090001">
+      <w:start w:val="1"/>
+      <w:numFmt w:val="bullet"/>
+      <w:lvlText w:val=""/>
+      <w:lvlJc w:val="left"/>
+      <w:pPr>
+        <w:ind w:left="720" w:hanging="360"/>
+      </w:pPr>
+      <w:rPr>
+        <w:rFonts w:ascii="Symbol" w:hAnsi="Symbol" w:hint="default"/>
+      </w:rPr>
+    </w:lvl>
+    <w:lvl w:ilvl="1" w:tplc="08090003" w:tentative="1">
+      <w:start w:val="1"/>
+      <w:numFmt w:val="bullet"/>
+      <w:lvlText w:val="o"/>
+      <w:lvlJc w:val="left"/>
+      <w:pPr>
+        <w:ind w:left="1440" w:hanging="360"/>
+      </w:pPr>
+      <w:rPr>
+        <w:rFonts w:ascii="Courier New" w:hAnsi="Courier New" w:cs="Courier New" w:hint="default"/>
+      </w:rPr>
+    </w:lvl>
+    <w:lvl w:ilvl="2" w:tplc="08090005" w:tentative="1">
+      <w:start w:val="1"/>
+      <w:numFmt w:val="bullet"/>
+      <w:lvlText w:val=""/>
+      <w:lvlJc w:val="left"/>
+      <w:pPr>
+        <w:ind w:left="2160" w:hanging="360"/>
+      </w:pPr>
+      <w:rPr>
+        <w:rFonts w:ascii="Wingdings" w:hAnsi="Wingdings" w:hint="default"/>
+      </w:rPr>
+    </w:lvl>
+    <w:lvl w:ilvl="3" w:tplc="08090001" w:tentative="1">
+      <w:start w:val="1"/>
+      <w:numFmt w:val="bullet"/>
+      <w:lvlText w:val=""/>
+      <w:lvlJc w:val="left"/>
+      <w:pPr>
+        <w:ind w:left="2880" w:hanging="360"/>
+      </w:pPr>
+      <w:rPr>
+        <w:rFonts w:ascii="Symbol" w:hAnsi="Symbol" w:hint="default"/>
+      </w:rPr>
+    </w:lvl>
+    <w:lvl w:ilvl="4" w:tplc="08090003" w:tentative="1">
+      <w:start w:val="1"/>
+      <w:numFmt w:val="bullet"/>
+      <w:lvlText w:val="o"/>
+      <w:lvlJc w:val="left"/>
+      <w:pPr>
+        <w:ind w:left="3600" w:hanging="360"/>
+      </w:pPr>
+      <w:rPr>
+        <w:rFonts w:ascii="Courier New" w:hAnsi="Courier New" w:cs="Courier New" w:hint="default"/>
+      </w:rPr>
+    </w:lvl>
+    <w:lvl w:ilvl="5" w:tplc="08090005" w:tentative="1">
+      <w:start w:val="1"/>
+      <w:numFmt w:val="bullet"/>
+      <w:lvlText w:val=""/>
+      <w:lvlJc w:val="left"/>
+      <w:pPr>
+        <w:ind w:left="4320" w:hanging="360"/>
+      </w:pPr>
+      <w:rPr>
+        <w:rFonts w:ascii="Wingdings" w:hAnsi="Wingdings" w:hint="default"/>
+      </w:rPr>
+    </w:lvl>
+    <w:lvl w:ilvl="6" w:tplc="08090001" w:tentative="1">
+      <w:start w:val="1"/>
+      <w:numFmt w:val="bullet"/>
+      <w:lvlText w:val=""/>
+      <w:lvlJc w:val="left"/>
+      <w:pPr>
+        <w:ind w:left="5040" w:hanging="360"/>
+      </w:pPr>
+      <w:rPr>
+        <w:rFonts w:ascii="Symbol" w:hAnsi="Symbol" w:hint="default"/>
+      </w:rPr>
+    </w:lvl>
+    <w:lvl w:ilvl="7" w:tplc="08090003" w:tentative="1">
+      <w:start w:val="1"/>
+      <w:numFmt w:val="bullet"/>
+      <w:lvlText w:val="o"/>
+      <w:lvlJc w:val="left"/>
+      <w:pPr>
+        <w:ind w:left="5760" w:hanging="360"/>
+      </w:pPr>
+      <w:rPr>
+        <w:rFonts w:ascii="Courier New" w:hAnsi="Courier New" w:cs="Courier New" w:hint="default"/>
+      </w:rPr>
+    </w:lvl>
+    <w:lvl w:ilvl="8" w:tplc="08090005" w:tentative="1">
+      <w:start w:val="1"/>
+      <w:numFmt w:val="bullet"/>
+      <w:lvlText w:val=""/>
+      <w:lvlJc w:val="left"/>
+      <w:pPr>
+        <w:ind w:left="6480" w:hanging="360"/>
+      </w:pPr>
+      <w:rPr>
+        <w:rFonts w:ascii="Wingdings" w:hAnsi="Wingdings" w:hint="default"/>
+      </w:rPr>
+    </w:lvl>
+  </w:abstractNum>
+  <w:abstractNum w:abstractNumId="7" w15:restartNumberingAfterBreak="0">
     <w:nsid w:val="7D493411"/>
     <w:multiLevelType w:val="multilevel"/>
     <w:tmpl w:val="0809001F"/>
@@ -2329,13 +3246,25 @@
     <w:abstractNumId w:val="1"/>
   </w:num>
   <w:num w:numId="2" w16cid:durableId="667487906">
-    <w:abstractNumId w:val="3"/>
+    <w:abstractNumId w:val="7"/>
   </w:num>
   <w:num w:numId="3" w16cid:durableId="1520503520">
-    <w:abstractNumId w:val="2"/>
+    <w:abstractNumId w:val="5"/>
   </w:num>
   <w:num w:numId="4" w16cid:durableId="150027954">
     <w:abstractNumId w:val="0"/>
+  </w:num>
+  <w:num w:numId="5" w16cid:durableId="981301910">
+    <w:abstractNumId w:val="4"/>
+  </w:num>
+  <w:num w:numId="6" w16cid:durableId="1060517505">
+    <w:abstractNumId w:val="3"/>
+  </w:num>
+  <w:num w:numId="7" w16cid:durableId="2051881838">
+    <w:abstractNumId w:val="2"/>
+  </w:num>
+  <w:num w:numId="8" w16cid:durableId="671681611">
+    <w:abstractNumId w:val="6"/>
   </w:num>
 </w:numbering>
 </file>
@@ -2986,6 +3915,7 @@
   <w:style w:type="character" w:default="1" w:styleId="DefaultParagraphFont">
     <w:name w:val="Default Paragraph Font"/>
     <w:uiPriority w:val="1"/>
+    <w:semiHidden/>
     <w:unhideWhenUsed/>
   </w:style>
   <w:style w:type="table" w:default="1" w:styleId="TableNormal">
@@ -3473,6 +4403,17 @@
         <w:insideV w:val="single" w:sz="4" w:space="0" w:color="auto"/>
       </w:tblBorders>
     </w:tblPr>
+  </w:style>
+  <w:style w:type="paragraph" w:styleId="ListParagraph">
+    <w:name w:val="List Paragraph"/>
+    <w:basedOn w:val="Normal"/>
+    <w:uiPriority w:val="34"/>
+    <w:qFormat/>
+    <w:rsid w:val="001406FA"/>
+    <w:pPr>
+      <w:ind w:left="720"/>
+      <w:contextualSpacing/>
+    </w:pPr>
   </w:style>
 </w:styles>
 </file>
@@ -3550,19 +4491,19 @@
 
 <file path=word/glossary/fontTable.xml><?xml version="1.0" encoding="utf-8"?>
 <w:fonts xmlns:mc="http://schemas.openxmlformats.org/markup-compatibility/2006" xmlns:r="http://schemas.openxmlformats.org/officeDocument/2006/relationships" xmlns:w="http://schemas.openxmlformats.org/wordprocessingml/2006/main" xmlns:w14="http://schemas.microsoft.com/office/word/2010/wordml" xmlns:w15="http://schemas.microsoft.com/office/word/2012/wordml" xmlns:w16cex="http://schemas.microsoft.com/office/word/2018/wordml/cex" xmlns:w16cid="http://schemas.microsoft.com/office/word/2016/wordml/cid" xmlns:w16="http://schemas.microsoft.com/office/word/2018/wordml" xmlns:w16du="http://schemas.microsoft.com/office/word/2023/wordml/word16du" xmlns:w16sdtdh="http://schemas.microsoft.com/office/word/2020/wordml/sdtdatahash" xmlns:w16sdtfl="http://schemas.microsoft.com/office/word/2024/wordml/sdtformatlock" xmlns:w16se="http://schemas.microsoft.com/office/word/2015/wordml/symex" mc:Ignorable="w14 w15 w16se w16cid w16 w16cex w16sdtdh w16sdtfl w16du">
+  <w:font w:name="Symbol">
+    <w:panose1 w:val="05050102010706020507"/>
+    <w:charset w:val="02"/>
+    <w:family w:val="roman"/>
+    <w:pitch w:val="variable"/>
+    <w:sig w:usb0="00000000" w:usb1="10000000" w:usb2="00000000" w:usb3="00000000" w:csb0="80000000" w:csb1="00000000"/>
+  </w:font>
   <w:font w:name="Times New Roman">
     <w:panose1 w:val="02020603050405020304"/>
     <w:charset w:val="00"/>
     <w:family w:val="roman"/>
     <w:pitch w:val="variable"/>
     <w:sig w:usb0="E0002EFF" w:usb1="C000785B" w:usb2="00000009" w:usb3="00000000" w:csb0="000001FF" w:csb1="00000000"/>
-  </w:font>
-  <w:font w:name="Symbol">
-    <w:panose1 w:val="05050102010706020507"/>
-    <w:charset w:val="02"/>
-    <w:family w:val="roman"/>
-    <w:pitch w:val="variable"/>
-    <w:sig w:usb0="00000000" w:usb1="10000000" w:usb2="00000000" w:usb3="00000000" w:csb0="80000000" w:csb1="00000000"/>
   </w:font>
   <w:font w:name="Courier New">
     <w:panose1 w:val="02070309020205020404"/>
@@ -3617,7 +4558,9 @@
   <w:rsids>
     <w:rsidRoot w:val="00102CEC"/>
     <w:rsid w:val="00102CEC"/>
+    <w:rsid w:val="007421C1"/>
     <w:rsid w:val="00D23A8C"/>
+    <w:rsid w:val="00D94377"/>
   </w:rsids>
   <m:mathPr>
     <m:mathFont m:val="Cambria Math"/>
@@ -4068,14 +5011,6 @@
     <w:semiHidden/>
     <w:unhideWhenUsed/>
   </w:style>
-  <w:style w:type="paragraph" w:customStyle="1" w:styleId="B5644E48046F46DC91F31C7C2A7894BE">
-    <w:name w:val="B5644E48046F46DC91F31C7C2A7894BE"/>
-    <w:rsid w:val="00102CEC"/>
-  </w:style>
-  <w:style w:type="paragraph" w:customStyle="1" w:styleId="151B1CD397834CDC973F75AF2F3B3336">
-    <w:name w:val="151B1CD397834CDC973F75AF2F3B3336"/>
-    <w:rsid w:val="00102CEC"/>
-  </w:style>
   <w:style w:type="paragraph" w:customStyle="1" w:styleId="E4682DD739294A57A777E3DBCD2BB3C4">
     <w:name w:val="E4682DD739294A57A777E3DBCD2BB3C4"/>
     <w:rsid w:val="00102CEC"/>
@@ -4093,34 +5028,6 @@
     <w:rPr>
       <w:color w:val="666666"/>
     </w:rPr>
-  </w:style>
-  <w:style w:type="paragraph" w:customStyle="1" w:styleId="71CE4C0F4D854244B594E19D6E940B6F">
-    <w:name w:val="71CE4C0F4D854244B594E19D6E940B6F"/>
-    <w:rsid w:val="00102CEC"/>
-  </w:style>
-  <w:style w:type="paragraph" w:customStyle="1" w:styleId="BBC6807012444410B76A7095C244E1DE">
-    <w:name w:val="BBC6807012444410B76A7095C244E1DE"/>
-    <w:rsid w:val="00102CEC"/>
-  </w:style>
-  <w:style w:type="paragraph" w:customStyle="1" w:styleId="7916E802F70A4B44ACA60D8BA85E2F66">
-    <w:name w:val="7916E802F70A4B44ACA60D8BA85E2F66"/>
-    <w:rsid w:val="00102CEC"/>
-  </w:style>
-  <w:style w:type="paragraph" w:customStyle="1" w:styleId="D76668E36EFC47DEB2777233FD85C4B1">
-    <w:name w:val="D76668E36EFC47DEB2777233FD85C4B1"/>
-    <w:rsid w:val="00102CEC"/>
-  </w:style>
-  <w:style w:type="paragraph" w:customStyle="1" w:styleId="B06E23E333904A85A8968525E116A4BF">
-    <w:name w:val="B06E23E333904A85A8968525E116A4BF"/>
-    <w:rsid w:val="00102CEC"/>
-  </w:style>
-  <w:style w:type="paragraph" w:customStyle="1" w:styleId="A4F8AE70145041FDAECE1FC759B6B301">
-    <w:name w:val="A4F8AE70145041FDAECE1FC759B6B301"/>
-    <w:rsid w:val="00102CEC"/>
-  </w:style>
-  <w:style w:type="paragraph" w:customStyle="1" w:styleId="63457E36979F48E3A3906F068DE62395">
-    <w:name w:val="63457E36979F48E3A3906F068DE62395"/>
-    <w:rsid w:val="00102CEC"/>
   </w:style>
 </w:styles>
 </file>

</xml_diff>